<commit_message>
added dl lab 07
added dl lab 07
</commit_message>
<xml_diff>
--- a/Lab06/IT21207754.docx
+++ b/Lab06/IT21207754.docx
@@ -2,6 +2,37 @@
 <file path=word/document.xml><?xml version="1.0" encoding="utf-8"?>
 <w:document xmlns:wpc="http://schemas.microsoft.com/office/word/2010/wordprocessingCanvas" xmlns:cx="http://schemas.microsoft.com/office/drawing/2014/chartex" xmlns:cx1="http://schemas.microsoft.com/office/drawing/2015/9/8/chartex" xmlns:cx2="http://schemas.microsoft.com/office/drawing/2015/10/21/chartex" xmlns:cx3="http://schemas.microsoft.com/office/drawing/2016/5/9/chartex" xmlns:cx4="http://schemas.microsoft.com/office/drawing/2016/5/10/chartex" xmlns:cx5="http://schemas.microsoft.com/office/drawing/2016/5/11/chartex" xmlns:cx6="http://schemas.microsoft.com/office/drawing/2016/5/12/chartex" xmlns:cx7="http://schemas.microsoft.com/office/drawing/2016/5/13/chartex" xmlns:cx8="http://schemas.microsoft.com/office/drawing/2016/5/14/chartex" xmlns:mc="http://schemas.openxmlformats.org/markup-compatibility/2006" xmlns:aink="http://schemas.microsoft.com/office/drawing/2016/ink" xmlns:am3d="http://schemas.microsoft.com/office/drawing/2017/model3d" xmlns:o="urn:schemas-microsoft-com:office:office" xmlns:oel="http://schemas.microsoft.com/office/2019/extlst" xmlns:r="http://schemas.openxmlformats.org/officeDocument/2006/relationships" xmlns:m="http://schemas.openxmlformats.org/officeDocument/2006/math" xmlns:v="urn:schemas-microsoft-com:vml" xmlns:wp14="http://schemas.microsoft.com/office/word/2010/wordprocessingDrawing" xmlns:wp="http://schemas.openxmlformats.org/drawingml/2006/wordprocessingDrawing" xmlns:w10="urn:schemas-microsoft-com:office:word" xmlns:w="http://schemas.openxmlformats.org/wordprocessingml/2006/main" xmlns:w14="http://schemas.microsoft.com/office/word/2010/wordml" xmlns:w15="http://schemas.microsoft.com/office/word/2012/wordml" xmlns:w16cex="http://schemas.microsoft.com/office/word/2018/wordml/cex" xmlns:w16cid="http://schemas.microsoft.com/office/word/2016/wordml/cid" xmlns:w16="http://schemas.microsoft.com/office/word/2018/wordml" xmlns:w16du="http://schemas.microsoft.com/office/word/2023/wordml/word16du" xmlns:w16sdtdh="http://schemas.microsoft.com/office/word/2020/wordml/sdtdatahash" xmlns:w16se="http://schemas.microsoft.com/office/word/2015/wordml/symex" xmlns:wpg="http://schemas.microsoft.com/office/word/2010/wordprocessingGroup" xmlns:wpi="http://schemas.microsoft.com/office/word/2010/wordprocessingInk" xmlns:wne="http://schemas.microsoft.com/office/word/2006/wordml" xmlns:wps="http://schemas.microsoft.com/office/word/2010/wordprocessingShape" mc:Ignorable="w14 w15 w16se w16cid w16 w16cex w16sdtdh w16du wp14">
   <w:body>
+    <w:p>
+      <w:r>
+        <w:t>GitHub</w:t>
+      </w:r>
+      <w:r>
+        <w:t xml:space="preserve"> repository</w:t>
+      </w:r>
+      <w:r>
+        <w:t>-</w:t>
+      </w:r>
+      <w:hyperlink r:id="rId5" w:history="1">
+        <w:r>
+          <w:rPr>
+            <w:rStyle w:val="Hyperlink"/>
+          </w:rPr>
+          <w:t>https://git</w:t>
+        </w:r>
+        <w:r>
+          <w:rPr>
+            <w:rStyle w:val="Hyperlink"/>
+          </w:rPr>
+          <w:t>h</w:t>
+        </w:r>
+        <w:r>
+          <w:rPr>
+            <w:rStyle w:val="Hyperlink"/>
+          </w:rPr>
+          <w:t>ub.com/Isuru-rangana/DL_Lab/tree/main/Lab06</w:t>
+        </w:r>
+      </w:hyperlink>
+    </w:p>
     <w:p>
       <w:r>
         <w:t xml:space="preserve">DL lab </w:t>
@@ -344,7 +375,7 @@
                     <pic:cNvPicPr/>
                   </pic:nvPicPr>
                   <pic:blipFill>
-                    <a:blip r:embed="rId5"/>
+                    <a:blip r:embed="rId6"/>
                     <a:stretch>
                       <a:fillRect/>
                     </a:stretch>
@@ -1117,6 +1148,7 @@
           <w:lang w:bidi="si-LK"/>
           <w14:ligatures w14:val="none"/>
         </w:rPr>
+        <w:lastRenderedPageBreak/>
         <w:t xml:space="preserve">Experiment without self-loops added to </w:t>
       </w:r>
       <w:proofErr w:type="spellStart"/>
@@ -1178,7 +1210,6 @@
           <w:lang w:bidi="si-LK"/>
           <w14:ligatures w14:val="none"/>
         </w:rPr>
-        <w:lastRenderedPageBreak/>
         <w:t xml:space="preserve">Increase the number of </w:t>
       </w:r>
       <w:proofErr w:type="spellStart"/>
@@ -1213,29 +1244,7 @@
           <w:lang w:bidi="si-LK"/>
           <w14:ligatures w14:val="none"/>
         </w:rPr>
-        <w:t xml:space="preserve">) layers in the GCN() model </w:t>
-      </w:r>
-      <w:proofErr w:type="gramStart"/>
-      <w:r>
-        <w:rPr>
-          <w:rFonts w:ascii="Calibri" w:eastAsia="Calibri" w:hAnsi="Calibri" w:cs="Iskoola Pota"/>
-          <w:kern w:val="0"/>
-          <w:szCs w:val="22"/>
-          <w:lang w:bidi="si-LK"/>
-          <w14:ligatures w14:val="none"/>
-        </w:rPr>
-        <w:t>upto</w:t>
-      </w:r>
-      <w:proofErr w:type="gramEnd"/>
-      <w:r>
-        <w:rPr>
-          <w:rFonts w:ascii="Calibri" w:eastAsia="Calibri" w:hAnsi="Calibri" w:cs="Iskoola Pota"/>
-          <w:kern w:val="0"/>
-          <w:szCs w:val="22"/>
-          <w:lang w:bidi="si-LK"/>
-          <w14:ligatures w14:val="none"/>
-        </w:rPr>
-        <w:t xml:space="preserve"> 8 layers from original 3 layers. Detail the accuracy increase/decrease in the word file.</w:t>
+        <w:t>) layers in the GCN() model upto 8 layers from original 3 layers. Detail the accuracy increase/decrease in the word file.</w:t>
       </w:r>
     </w:p>
     <w:p>
@@ -3455,6 +3464,7 @@
   <w:style w:type="character" w:default="1" w:styleId="DefaultParagraphFont">
     <w:name w:val="Default Paragraph Font"/>
     <w:uiPriority w:val="1"/>
+    <w:semiHidden/>
     <w:unhideWhenUsed/>
   </w:style>
   <w:style w:type="table" w:default="1" w:styleId="TableNormal">
@@ -3488,6 +3498,41 @@
       <w:ind w:left="720"/>
       <w:contextualSpacing/>
     </w:pPr>
+  </w:style>
+  <w:style w:type="character" w:styleId="Hyperlink">
+    <w:name w:val="Hyperlink"/>
+    <w:basedOn w:val="DefaultParagraphFont"/>
+    <w:uiPriority w:val="99"/>
+    <w:unhideWhenUsed/>
+    <w:rsid w:val="00FB08C8"/>
+    <w:rPr>
+      <w:color w:val="0563C1" w:themeColor="hyperlink"/>
+      <w:u w:val="single"/>
+    </w:rPr>
+  </w:style>
+  <w:style w:type="character" w:styleId="UnresolvedMention">
+    <w:name w:val="Unresolved Mention"/>
+    <w:basedOn w:val="DefaultParagraphFont"/>
+    <w:uiPriority w:val="99"/>
+    <w:semiHidden/>
+    <w:unhideWhenUsed/>
+    <w:rsid w:val="00FB08C8"/>
+    <w:rPr>
+      <w:color w:val="605E5C"/>
+      <w:shd w:val="clear" w:color="auto" w:fill="E1DFDD"/>
+    </w:rPr>
+  </w:style>
+  <w:style w:type="character" w:styleId="FollowedHyperlink">
+    <w:name w:val="FollowedHyperlink"/>
+    <w:basedOn w:val="DefaultParagraphFont"/>
+    <w:uiPriority w:val="99"/>
+    <w:semiHidden/>
+    <w:unhideWhenUsed/>
+    <w:rsid w:val="00FB08C8"/>
+    <w:rPr>
+      <w:color w:val="954F72" w:themeColor="followedHyperlink"/>
+      <w:u w:val="single"/>
+    </w:rPr>
   </w:style>
 </w:styles>
 </file>

</xml_diff>